<commit_message>
migartion the database during app startup
</commit_message>
<xml_diff>
--- a/WebApp/wwwroot/Temp/Compare Lorem compare 2 - Lorem compare 1.docx
+++ b/WebApp/wwwroot/Temp/Compare Lorem compare 2 - Lorem compare 1.docx
@@ -40,7 +40,7 @@
           <w:i/>
           <w:sz w:val="26"/>
           <w:szCs w:val="26"/>
-          <w:rPrChange w:id="0" w:author="nhan1110i" w:date="2020-03-15T22:43:28Z">
+          <w:rPrChange w:id="0" w:author="nhan1110i" w:date="2020-03-16T22:46:21Z">
             <w:rPr>
               <w:rFonts w:ascii="Times New Roman" w:hAnsi="Times New Roman" w:cs="Times New Roman"/>
               <w:b/>
@@ -57,7 +57,7 @@
           <w:i/>
           <w:sz w:val="26"/>
           <w:szCs w:val="26"/>
-          <w:rPrChange w:id="1" w:author="nhan1110i" w:date="2020-03-15T22:43:28Z">
+          <w:rPrChange w:id="1" w:author="nhan1110i" w:date="2020-03-16T22:46:21Z">
             <w:rPr>
               <w:rFonts w:ascii="Times New Roman" w:hAnsi="Times New Roman" w:cs="Times New Roman"/>
               <w:b/>
@@ -72,7 +72,7 @@
     <w:p>
       <w:pPr>
         <w:rPr>
-          <w:del w:id="2" w:author="nhan1110i" w:date="2020-03-15T22:43:28Z"/>
+          <w:del w:id="2" w:author="nhan1110i" w:date="2020-03-16T22:46:21Z"/>
           <w:rFonts w:ascii="Times New Roman" w:hAnsi="Times New Roman" w:cs="Times New Roman"/>
           <w:sz w:val="26"/>
           <w:szCs w:val="26"/>
@@ -96,7 +96,7 @@
         </w:rPr>
       </w:pPr>
       <w:bookmarkStart w:id="3" w:name="_GoBack"/>
-      <w:del w:id="4" w:author="nhan1110i" w:date="2020-03-15T22:43:28Z">
+      <w:del w:id="4" w:author="nhan1110i" w:date="2020-03-16T22:46:21Z">
         <w:r>
           <w:rPr>
             <w:rFonts w:ascii="Times New Roman" w:hAnsi="Times New Roman" w:cs="Times New Roman"/>

</xml_diff>